<commit_message>
Update student sensor kit sign off sheet.docx
</commit_message>
<xml_diff>
--- a/student sensor kit sign off sheet.docx
+++ b/student sensor kit sign off sheet.docx
@@ -1567,19 +1567,7 @@
         </w:numPr>
       </w:pPr>
       <w:r>
-        <w:t xml:space="preserve">At the </w:t>
-      </w:r>
-      <w:r>
-        <w:t>end</w:t>
-      </w:r>
-      <w:r>
-        <w:t xml:space="preserve"> of</w:t>
-      </w:r>
-      <w:r>
-        <w:t xml:space="preserve"> the</w:t>
-      </w:r>
-      <w:r>
-        <w:t xml:space="preserve"> lesson check and strike each box to confirm all sensors are present</w:t>
+        <w:t>At the end of the lesson check and strike each box to confirm all sensors are present</w:t>
       </w:r>
     </w:p>
     <w:p>
@@ -2164,6 +2152,62 @@
                 <w:szCs w:val="32"/>
               </w:rPr>
             </w:pPr>
+            <w:r>
+              <w:rPr>
+                <w:noProof/>
+              </w:rPr>
+              <w:drawing>
+                <wp:inline distT="0" distB="0" distL="0" distR="0" wp14:anchorId="35317D0C" wp14:editId="5EB47782">
+                  <wp:extent cx="1983550" cy="1350000"/>
+                  <wp:effectExtent l="0" t="0" r="0" b="3175"/>
+                  <wp:docPr id="125065559" name="Picture 2" descr="Arduino Compatible 9G Micro Servo Motor | Jaycar Electronics"/>
+                  <wp:cNvGraphicFramePr>
+                    <a:graphicFrameLocks xmlns:a="http://schemas.openxmlformats.org/drawingml/2006/main" noChangeAspect="1"/>
+                  </wp:cNvGraphicFramePr>
+                  <a:graphic xmlns:a="http://schemas.openxmlformats.org/drawingml/2006/main">
+                    <a:graphicData uri="http://schemas.openxmlformats.org/drawingml/2006/picture">
+                      <pic:pic xmlns:pic="http://schemas.openxmlformats.org/drawingml/2006/picture">
+                        <pic:nvPicPr>
+                          <pic:cNvPr id="0" name="Picture 3" descr="Arduino Compatible 9G Micro Servo Motor | Jaycar Electronics"/>
+                          <pic:cNvPicPr>
+                            <a:picLocks noChangeAspect="1" noChangeArrowheads="1"/>
+                          </pic:cNvPicPr>
+                        </pic:nvPicPr>
+                        <pic:blipFill rotWithShape="1">
+                          <a:blip r:embed="rId10" cstate="print">
+                            <a:extLst>
+                              <a:ext uri="{28A0092B-C50C-407E-A947-70E740481C1C}">
+                                <a14:useLocalDpi xmlns:a14="http://schemas.microsoft.com/office/drawing/2010/main" val="0"/>
+                              </a:ext>
+                            </a:extLst>
+                          </a:blip>
+                          <a:srcRect t="16548" b="15391"/>
+                          <a:stretch/>
+                        </pic:blipFill>
+                        <pic:spPr bwMode="auto">
+                          <a:xfrm>
+                            <a:off x="0" y="0"/>
+                            <a:ext cx="1983550" cy="1350000"/>
+                          </a:xfrm>
+                          <a:prstGeom prst="rect">
+                            <a:avLst/>
+                          </a:prstGeom>
+                          <a:noFill/>
+                          <a:ln>
+                            <a:noFill/>
+                          </a:ln>
+                          <a:extLst>
+                            <a:ext uri="{53640926-AAD7-44D8-BBD7-CCE9431645EC}">
+                              <a14:shadowObscured xmlns:a14="http://schemas.microsoft.com/office/drawing/2010/main"/>
+                            </a:ext>
+                          </a:extLst>
+                        </pic:spPr>
+                      </pic:pic>
+                    </a:graphicData>
+                  </a:graphic>
+                </wp:inline>
+              </w:drawing>
+            </w:r>
           </w:p>
         </w:tc>
       </w:tr>
@@ -2221,7 +2265,7 @@
                           </pic:cNvPicPr>
                         </pic:nvPicPr>
                         <pic:blipFill rotWithShape="1">
-                          <a:blip r:embed="rId10" cstate="print">
+                          <a:blip r:embed="rId11" cstate="print">
                             <a:extLst>
                               <a:ext uri="{28A0092B-C50C-407E-A947-70E740481C1C}">
                                 <a14:useLocalDpi xmlns:a14="http://schemas.microsoft.com/office/drawing/2010/main" val="0"/>
@@ -2307,7 +2351,7 @@
                           </pic:cNvPicPr>
                         </pic:nvPicPr>
                         <pic:blipFill rotWithShape="1">
-                          <a:blip r:embed="rId11" cstate="print">
+                          <a:blip r:embed="rId12" cstate="print">
                             <a:extLst>
                               <a:ext uri="{28A0092B-C50C-407E-A947-70E740481C1C}">
                                 <a14:useLocalDpi xmlns:a14="http://schemas.microsoft.com/office/drawing/2010/main" val="0"/>
@@ -2378,6 +2422,62 @@
                 <w:szCs w:val="32"/>
               </w:rPr>
             </w:pPr>
+            <w:r>
+              <w:rPr>
+                <w:noProof/>
+              </w:rPr>
+              <w:drawing>
+                <wp:inline distT="0" distB="0" distL="0" distR="0" wp14:anchorId="7C05B5AF" wp14:editId="0038DBB1">
+                  <wp:extent cx="1818437" cy="1350000"/>
+                  <wp:effectExtent l="0" t="0" r="0" b="3175"/>
+                  <wp:docPr id="1671126430" name="Picture 1" descr="DC Toy / Hobby Motor - 130 Size | Adafruit ADA711 | Core Electronics  Australia"/>
+                  <wp:cNvGraphicFramePr>
+                    <a:graphicFrameLocks xmlns:a="http://schemas.openxmlformats.org/drawingml/2006/main" noChangeAspect="1"/>
+                  </wp:cNvGraphicFramePr>
+                  <a:graphic xmlns:a="http://schemas.openxmlformats.org/drawingml/2006/main">
+                    <a:graphicData uri="http://schemas.openxmlformats.org/drawingml/2006/picture">
+                      <pic:pic xmlns:pic="http://schemas.openxmlformats.org/drawingml/2006/picture">
+                        <pic:nvPicPr>
+                          <pic:cNvPr id="0" name="Picture 1" descr="DC Toy / Hobby Motor - 130 Size | Adafruit ADA711 | Core Electronics  Australia"/>
+                          <pic:cNvPicPr>
+                            <a:picLocks noChangeAspect="1" noChangeArrowheads="1"/>
+                          </pic:cNvPicPr>
+                        </pic:nvPicPr>
+                        <pic:blipFill rotWithShape="1">
+                          <a:blip r:embed="rId13" cstate="print">
+                            <a:extLst>
+                              <a:ext uri="{28A0092B-C50C-407E-A947-70E740481C1C}">
+                                <a14:useLocalDpi xmlns:a14="http://schemas.microsoft.com/office/drawing/2010/main" val="0"/>
+                              </a:ext>
+                            </a:extLst>
+                          </a:blip>
+                          <a:srcRect l="7635" t="15962" r="17933" b="28780"/>
+                          <a:stretch/>
+                        </pic:blipFill>
+                        <pic:spPr bwMode="auto">
+                          <a:xfrm>
+                            <a:off x="0" y="0"/>
+                            <a:ext cx="1818437" cy="1350000"/>
+                          </a:xfrm>
+                          <a:prstGeom prst="rect">
+                            <a:avLst/>
+                          </a:prstGeom>
+                          <a:noFill/>
+                          <a:ln>
+                            <a:noFill/>
+                          </a:ln>
+                          <a:extLst>
+                            <a:ext uri="{53640926-AAD7-44D8-BBD7-CCE9431645EC}">
+                              <a14:shadowObscured xmlns:a14="http://schemas.microsoft.com/office/drawing/2010/main"/>
+                            </a:ext>
+                          </a:extLst>
+                        </pic:spPr>
+                      </pic:pic>
+                    </a:graphicData>
+                  </a:graphic>
+                </wp:inline>
+              </w:drawing>
+            </w:r>
           </w:p>
         </w:tc>
       </w:tr>
@@ -2435,7 +2535,7 @@
                           </pic:cNvPicPr>
                         </pic:nvPicPr>
                         <pic:blipFill rotWithShape="1">
-                          <a:blip r:embed="rId12" cstate="print">
+                          <a:blip r:embed="rId14" cstate="print">
                             <a:extLst>
                               <a:ext uri="{28A0092B-C50C-407E-A947-70E740481C1C}">
                                 <a14:useLocalDpi xmlns:a14="http://schemas.microsoft.com/office/drawing/2010/main" val="0"/>
@@ -2523,7 +2623,7 @@
                           </pic:cNvPicPr>
                         </pic:nvPicPr>
                         <pic:blipFill rotWithShape="1">
-                          <a:blip r:embed="rId13" cstate="print">
+                          <a:blip r:embed="rId15" cstate="print">
                             <a:extLst>
                               <a:ext uri="{28A0092B-C50C-407E-A947-70E740481C1C}">
                                 <a14:useLocalDpi xmlns:a14="http://schemas.microsoft.com/office/drawing/2010/main" val="0"/>
@@ -2576,23 +2676,7 @@
                 <w:sz w:val="32"/>
                 <w:szCs w:val="32"/>
               </w:rPr>
-              <w:t xml:space="preserve">5x </w:t>
-            </w:r>
-            <w:proofErr w:type="spellStart"/>
-            <w:r>
-              <w:rPr>
-                <w:sz w:val="32"/>
-                <w:szCs w:val="32"/>
-              </w:rPr>
-              <w:t>Seead</w:t>
-            </w:r>
-            <w:proofErr w:type="spellEnd"/>
-            <w:r>
-              <w:rPr>
-                <w:sz w:val="32"/>
-                <w:szCs w:val="32"/>
-              </w:rPr>
-              <w:t xml:space="preserve"> Wires</w:t>
+              <w:t>5x Seead Wires</w:t>
             </w:r>
           </w:p>
           <w:p>
@@ -2625,7 +2709,7 @@
                           </pic:cNvPicPr>
                         </pic:nvPicPr>
                         <pic:blipFill rotWithShape="1">
-                          <a:blip r:embed="rId14">
+                          <a:blip r:embed="rId16">
                             <a:extLst>
                               <a:ext uri="{28A0092B-C50C-407E-A947-70E740481C1C}">
                                 <a14:useLocalDpi xmlns:a14="http://schemas.microsoft.com/office/drawing/2010/main" val="0"/>
@@ -2716,7 +2800,7 @@
                           </pic:cNvPicPr>
                         </pic:nvPicPr>
                         <pic:blipFill rotWithShape="1">
-                          <a:blip r:embed="rId15" cstate="print">
+                          <a:blip r:embed="rId17" cstate="print">
                             <a:extLst>
                               <a:ext uri="{28A0092B-C50C-407E-A947-70E740481C1C}">
                                 <a14:useLocalDpi xmlns:a14="http://schemas.microsoft.com/office/drawing/2010/main" val="0"/>
@@ -2804,7 +2888,7 @@
                           </pic:cNvPicPr>
                         </pic:nvPicPr>
                         <pic:blipFill rotWithShape="1">
-                          <a:blip r:embed="rId16" cstate="print">
+                          <a:blip r:embed="rId18" cstate="print">
                             <a:extLst>
                               <a:ext uri="{28A0092B-C50C-407E-A947-70E740481C1C}">
                                 <a14:useLocalDpi xmlns:a14="http://schemas.microsoft.com/office/drawing/2010/main" val="0"/>
@@ -2907,7 +2991,7 @@
                           </pic:cNvPicPr>
                         </pic:nvPicPr>
                         <pic:blipFill rotWithShape="1">
-                          <a:blip r:embed="rId17" cstate="print">
+                          <a:blip r:embed="rId19" cstate="print">
                             <a:extLst>
                               <a:ext uri="{28A0092B-C50C-407E-A947-70E740481C1C}">
                                 <a14:useLocalDpi xmlns:a14="http://schemas.microsoft.com/office/drawing/2010/main" val="0"/>
@@ -2973,6 +3057,7 @@
             </w:pPr>
             <w:r>
               <w:rPr>
+                <w:noProof/>
                 <w:sz w:val="32"/>
                 <w:szCs w:val="32"/>
               </w:rPr>
@@ -2992,7 +3077,7 @@
                           <pic:cNvPicPr/>
                         </pic:nvPicPr>
                         <pic:blipFill rotWithShape="1">
-                          <a:blip r:embed="rId18"/>
+                          <a:blip r:embed="rId20"/>
                           <a:srcRect l="13811" t="6321" r="8824" b="6645"/>
                           <a:stretch/>
                         </pic:blipFill>

</xml_diff>